<commit_message>
mise ajour des titre
réstruturation des titres
</commit_message>
<xml_diff>
--- a/Rapport de fonctionnément.docx
+++ b/Rapport de fonctionnément.docx
@@ -73,22 +73,37 @@
     <w:p>
       <w:pPr>
         <w:pStyle w:val="Title"/>
-      </w:pPr>
-      <w:r>
+        <w:rPr>
+          <w:lang w:val="fr-FR"/>
+        </w:rPr>
+      </w:pPr>
+      <w:r>
+        <w:rPr>
+          <w:lang w:val="fr-FR"/>
+        </w:rPr>
         <w:t xml:space="preserve">Rapport de </w:t>
       </w:r>
       <w:proofErr w:type="spellStart"/>
       <w:r>
+        <w:rPr>
+          <w:lang w:val="fr-FR"/>
+        </w:rPr>
         <w:t>fonctionnément</w:t>
       </w:r>
       <w:proofErr w:type="spellEnd"/>
       <w:r>
+        <w:rPr>
+          <w:lang w:val="fr-FR"/>
+        </w:rPr>
         <w:t xml:space="preserve"> </w:t>
       </w:r>
     </w:p>
     <w:p>
       <w:pPr>
         <w:pStyle w:val="Subtitle"/>
+        <w:rPr>
+          <w:lang w:val="fr-FR"/>
+        </w:rPr>
       </w:pPr>
       <w:sdt>
         <w:sdtPr>
@@ -105,6 +120,9 @@
         <w:sdtEndPr/>
         <w:sdtContent>
           <w:r>
+            <w:rPr>
+              <w:lang w:val="fr-FR"/>
+            </w:rPr>
             <w:t>REPORT SUBTITLE</w:t>
           </w:r>
         </w:sdtContent>
@@ -113,6 +131,9 @@
     <w:p>
       <w:pPr>
         <w:pStyle w:val="ContactInfo"/>
+        <w:rPr>
+          <w:lang w:val="fr-FR"/>
+        </w:rPr>
       </w:pPr>
       <w:sdt>
         <w:sdtPr>
@@ -129,11 +150,17 @@
         <w:sdtEndPr/>
         <w:sdtContent>
           <w:r>
+            <w:rPr>
+              <w:lang w:val="fr-FR"/>
+            </w:rPr>
             <w:t>Name</w:t>
           </w:r>
         </w:sdtContent>
       </w:sdt>
       <w:r>
+        <w:rPr>
+          <w:lang w:val="fr-FR"/>
+        </w:rPr>
         <w:t xml:space="preserve"> | </w:t>
       </w:r>
       <w:sdt>
@@ -151,15 +178,18 @@
         <w:sdtEndPr/>
         <w:sdtContent>
           <w:r>
+            <w:rPr>
+              <w:lang w:val="fr-FR"/>
+            </w:rPr>
             <w:t>Course Title</w:t>
           </w:r>
         </w:sdtContent>
       </w:sdt>
       <w:r>
-        <w:t xml:space="preserve"> |</w:t>
-      </w:r>
-      <w:r>
-        <w:t xml:space="preserve"> </w:t>
+        <w:rPr>
+          <w:lang w:val="fr-FR"/>
+        </w:rPr>
+        <w:t xml:space="preserve"> | </w:t>
       </w:r>
       <w:sdt>
         <w:sdtPr>
@@ -176,19 +206,31 @@
         <w:sdtEndPr/>
         <w:sdtContent>
           <w:r>
+            <w:rPr>
+              <w:lang w:val="fr-FR"/>
+            </w:rPr>
             <w:t>Date</w:t>
           </w:r>
         </w:sdtContent>
       </w:sdt>
       <w:r>
+        <w:rPr>
+          <w:lang w:val="fr-FR"/>
+        </w:rPr>
         <w:br w:type="page"/>
       </w:r>
     </w:p>
     <w:p>
       <w:pPr>
         <w:pStyle w:val="Heading1"/>
-      </w:pPr>
-      <w:r>
+        <w:rPr>
+          <w:lang w:val="fr-FR"/>
+        </w:rPr>
+      </w:pPr>
+      <w:r>
+        <w:rPr>
+          <w:lang w:val="fr-FR"/>
+        </w:rPr>
         <w:lastRenderedPageBreak/>
         <w:t>Guide de configuration</w:t>
       </w:r>
@@ -25719,7 +25761,7 @@
     <w:rsid w:val="003D28BC"/>
     <w:rsid w:val="008D6A47"/>
     <w:rsid w:val="009E2451"/>
-    <w:rsid w:val="00CC181B"/>
+    <w:rsid w:val="00DC4929"/>
   </w:rsids>
   <m:mathPr>
     <m:mathFont m:val="Cambria Math"/>

</xml_diff>